<commit_message>
Added txt files for testing and edited readme
</commit_message>
<xml_diff>
--- a/src/writeupExperiment/README.docx
+++ b/src/writeupExperiment/README.docx
@@ -45,7 +45,7 @@
     </w:p>
     <w:p>
       <w:pPr>
-        <w:ind w:left="720" w:first-line="-720"/>
+        <w:ind w:left="720"/>
       </w:pPr>
       <w:r>
         <w:rPr>
@@ -110,7 +110,7 @@
     </w:p>
     <w:p>
       <w:pPr>
-        <w:ind w:left="720" w:first-line="-720"/>
+        <w:ind w:left="720"/>
       </w:pPr>
       <w:r>
         <w:rPr>
@@ -125,8 +125,141 @@
         <w:t xml:space="preserve">•</w:t>
         <w:tab/>
         <w:t xml:space="preserve">a) How did you design your tests &amp; what properties did you test? </w:t>
+      </w:r>
+    </w:p>
+    <w:p>
+      <w:pPr>
+        <w:ind w:left="720"/>
+      </w:pPr>
+      <w:r>
+        <w:rPr>
+          <w:rFonts w:ascii="Times New Roman" w:hAnsi="Times New Roman" w:cs="Times New Roman"/>
+          <w:sz w:val="22"/>
+          <w:sz-cs w:val="22"/>
+          <w:b/>
+          <w:color w:val="000000"/>
+        </w:rPr>
+        <w:t xml:space="preserve"/>
         <w:br/>
         <w:t xml:space="preserve"/>
+        <w:tab/>
+        <w:t xml:space="preserve"/>
+        <w:tab/>
+        <w:t xml:space="preserve">We designed the tests to check the methods that we implemented. </w:t>
+      </w:r>
+    </w:p>
+    <w:p>
+      <w:pPr>
+        <w:ind w:left="720"/>
+      </w:pPr>
+      <w:r>
+        <w:rPr>
+          <w:rFonts w:ascii="Times New Roman" w:hAnsi="Times New Roman" w:cs="Times New Roman"/>
+          <w:sz w:val="22"/>
+          <w:sz-cs w:val="22"/>
+          <w:b/>
+          <w:color w:val="000000"/>
+        </w:rPr>
+        <w:t xml:space="preserve"/>
+        <w:tab/>
+        <w:t xml:space="preserve"/>
+        <w:tab/>
+        <w:t xml:space="preserve">Both HashTable implementations were tested to check </w:t>
+      </w:r>
+    </w:p>
+    <w:p>
+      <w:pPr>
+        <w:ind w:left="720"/>
+      </w:pPr>
+      <w:r>
+        <w:rPr>
+          <w:rFonts w:ascii="Times New Roman" w:hAnsi="Times New Roman" w:cs="Times New Roman"/>
+          <w:sz w:val="22"/>
+          <w:sz-cs w:val="22"/>
+          <w:b/>
+          <w:color w:val="000000"/>
+        </w:rPr>
+        <w:t xml:space="preserve"/>
+        <w:tab/>
+        <w:t xml:space="preserve"/>
+        <w:tab/>
+        <w:t xml:space="preserve">if the hashing functions were working correctly, proper edge case handling, and expected output. </w:t>
+      </w:r>
+    </w:p>
+    <w:p>
+      <w:pPr>
+        <w:ind w:left="720"/>
+      </w:pPr>
+      <w:r>
+        <w:rPr>
+          <w:rFonts w:ascii="Times New Roman" w:hAnsi="Times New Roman" w:cs="Times New Roman"/>
+          <w:sz w:val="22"/>
+          <w:sz-cs w:val="22"/>
+          <w:b/>
+          <w:color w:val="000000"/>
+        </w:rPr>
+        <w:t xml:space="preserve"/>
+        <w:tab/>
+        <w:t xml:space="preserve"/>
+        <w:tab/>
+        <w:t xml:space="preserve">We also tested Correlator, which gave the correct output, and handled input correctly. </w:t>
+      </w:r>
+    </w:p>
+    <w:p>
+      <w:pPr>
+        <w:ind w:left="720"/>
+      </w:pPr>
+      <w:r>
+        <w:rPr>
+          <w:rFonts w:ascii="Times New Roman" w:hAnsi="Times New Roman" w:cs="Times New Roman"/>
+          <w:sz w:val="22"/>
+          <w:sz-cs w:val="22"/>
+          <w:b/>
+          <w:color w:val="000000"/>
+        </w:rPr>
+        <w:t xml:space="preserve"/>
+        <w:tab/>
+        <w:t xml:space="preserve"/>
+        <w:tab/>
+        <w:t xml:space="preserve">StringComparetor was also tested with edge cases and other input and returned expected values. </w:t>
+      </w:r>
+    </w:p>
+    <w:p>
+      <w:pPr>
+        <w:ind w:left="720"/>
+      </w:pPr>
+      <w:r>
+        <w:rPr>
+          <w:rFonts w:ascii="Times New Roman" w:hAnsi="Times New Roman" w:cs="Times New Roman"/>
+          <w:sz w:val="22"/>
+          <w:sz-cs w:val="22"/>
+          <w:b/>
+          <w:color w:val="000000"/>
+        </w:rPr>
+        <w:t xml:space="preserve"/>
+        <w:tab/>
+        <w:t xml:space="preserve"/>
+        <w:tab/>
+        <w:t xml:space="preserve">StringHasher was tested in using the above classes and methods.</w:t>
+        <w:tab/>
+        <w:t xml:space="preserve"/>
+        <w:tab/>
+        <w:t xml:space="preserve"/>
+      </w:r>
+    </w:p>
+    <w:p>
+      <w:pPr>
+        <w:ind w:left="720"/>
+      </w:pPr>
+      <w:r>
+        <w:rPr>
+          <w:rFonts w:ascii="Times New Roman" w:hAnsi="Times New Roman" w:cs="Times New Roman"/>
+          <w:sz w:val="22"/>
+          <w:sz-cs w:val="22"/>
+          <w:b/>
+          <w:color w:val="000000"/>
+        </w:rPr>
+        <w:t xml:space="preserve"/>
       </w:r>
     </w:p>
     <w:p>
@@ -168,11 +301,47 @@
           <w:color w:val="000000"/>
         </w:rPr>
         <w:t xml:space="preserve"/>
-      </w:r>
-    </w:p>
-    <w:p>
-      <w:pPr>
-        <w:ind w:left="720" w:first-line="-720"/>
+        <w:tab/>
+        <w:t xml:space="preserve"/>
+        <w:tab/>
+        <w:t xml:space="preserve">We considered the following edge cases:</w:t>
+      </w:r>
+    </w:p>
+    <w:p>
+      <w:pPr/>
+      <w:r>
+        <w:rPr>
+          <w:rFonts w:ascii="Times New Roman" w:hAnsi="Times New Roman" w:cs="Times New Roman"/>
+          <w:sz w:val="22"/>
+          <w:sz-cs w:val="22"/>
+          <w:b/>
+          <w:color w:val="000000"/>
+        </w:rPr>
+        <w:t xml:space="preserve"/>
+        <w:tab/>
+        <w:t xml:space="preserve"/>
+        <w:tab/>
+        <w:t xml:space="preserve">A file with no text -&gt; WordCount, Correlator, StringComparetor gave expected outputs (</w:t>
+        <w:tab/>
+        <w:t xml:space="preserve"/>
+      </w:r>
+    </w:p>
+    <w:p>
+      <w:pPr/>
+      <w:r>
+        <w:rPr>
+          <w:rFonts w:ascii="Times New Roman" w:hAnsi="Times New Roman" w:cs="Times New Roman"/>
+          <w:sz w:val="22"/>
+          <w:sz-cs w:val="22"/>
+          <w:b/>
+          <w:color w:val="000000"/>
+        </w:rPr>
+        <w:t xml:space="preserve"/>
+      </w:r>
+    </w:p>
+    <w:p>
+      <w:pPr>
+        <w:ind w:left="720"/>
       </w:pPr>
       <w:r>
         <w:rPr>
@@ -412,7 +581,7 @@
     </w:p>
     <w:p>
       <w:pPr>
-        <w:ind w:left="720" w:first-line="-720"/>
+        <w:ind w:left="720"/>
       </w:pPr>
       <w:r>
         <w:rPr>
@@ -558,7 +727,7 @@
     </w:p>
     <w:p>
       <w:pPr>
-        <w:ind w:left="720" w:first-line="-720"/>
+        <w:ind w:left="720"/>
       </w:pPr>
       <w:r>
         <w:rPr>
@@ -654,6 +823,25 @@
         </w:rPr>
         <w:t xml:space="preserve"/>
         <w:tab/>
+        <w:t xml:space="preserve">hamlet / hamlet</w:t>
+      </w:r>
+    </w:p>
+    <w:p>
+      <w:pPr>
+        <w:ind w:left="720"/>
+      </w:pPr>
+      <w:r>
+        <w:rPr>
+          <w:rFonts w:ascii="Times New Roman" w:hAnsi="Times New Roman" w:cs="Times New Roman"/>
+          <w:sz w:val="22"/>
+          <w:sz-cs w:val="22"/>
+          <w:b/>
+          <w:color w:val="000000"/>
+        </w:rPr>
+        <w:t xml:space="preserve"/>
+        <w:tab/>
+        <w:t xml:space="preserve"/>
+        <w:tab/>
         <w:t xml:space="preserve">0.0</w:t>
       </w:r>
     </w:p>
@@ -670,6 +858,140 @@
           <w:color w:val="000000"/>
         </w:rPr>
         <w:t xml:space="preserve"/>
+        <w:tab/>
+        <w:t xml:space="preserve">othello / the-tempest</w:t>
+      </w:r>
+    </w:p>
+    <w:p>
+      <w:pPr>
+        <w:ind w:left="720"/>
+      </w:pPr>
+      <w:r>
+        <w:rPr>
+          <w:rFonts w:ascii="Times New Roman" w:hAnsi="Times New Roman" w:cs="Times New Roman"/>
+          <w:sz w:val="22"/>
+          <w:sz-cs w:val="22"/>
+          <w:b/>
+          <w:color w:val="000000"/>
+        </w:rPr>
+        <w:t xml:space="preserve"/>
+        <w:tab/>
+        <w:t xml:space="preserve"/>
+        <w:tab/>
+        <w:t xml:space="preserve"/>
+      </w:r>
+      <w:r>
+        <w:rPr>
+          <w:rFonts w:ascii="Times New Roman" w:hAnsi="Times New Roman" w:cs="Times New Roman"/>
+          <w:sz w:val="22"/>
+          <w:sz-cs w:val="22"/>
+          <w:b/>
+        </w:rPr>
+        <w:t xml:space="preserve">2.688637953675988E-4</w:t>
+      </w:r>
+      <w:r>
+        <w:rPr>
+          <w:rFonts w:ascii="Times New Roman" w:hAnsi="Times New Roman" w:cs="Times New Roman"/>
+          <w:sz w:val="22"/>
+          <w:sz-cs w:val="22"/>
+          <w:b/>
+          <w:color w:val="000000"/>
+        </w:rPr>
+        <w:t xml:space="preserve"/>
+      </w:r>
+    </w:p>
+    <w:p>
+      <w:pPr>
+        <w:ind w:left="720"/>
+      </w:pPr>
+      <w:r>
+        <w:rPr>
+          <w:rFonts w:ascii="Times New Roman" w:hAnsi="Times New Roman" w:cs="Times New Roman"/>
+          <w:sz w:val="22"/>
+          <w:sz-cs w:val="22"/>
+          <w:b/>
+          <w:color w:val="000000"/>
+        </w:rPr>
+        <w:t xml:space="preserve"/>
+        <w:tab/>
+        <w:t xml:space="preserve">othello / hamlet</w:t>
+      </w:r>
+    </w:p>
+    <w:p>
+      <w:pPr>
+        <w:ind w:left="720"/>
+      </w:pPr>
+      <w:r>
+        <w:rPr>
+          <w:rFonts w:ascii="Times New Roman" w:hAnsi="Times New Roman" w:cs="Times New Roman"/>
+          <w:sz w:val="22"/>
+          <w:sz-cs w:val="22"/>
+          <w:b/>
+          <w:color w:val="000000"/>
+        </w:rPr>
+        <w:t xml:space="preserve"/>
+        <w:tab/>
+        <w:t xml:space="preserve"/>
+        <w:tab/>
+        <w:t xml:space="preserve"/>
+      </w:r>
+      <w:r>
+        <w:rPr>
+          <w:rFonts w:ascii="Times New Roman" w:hAnsi="Times New Roman" w:cs="Times New Roman"/>
+          <w:sz w:val="22"/>
+          <w:sz-cs w:val="22"/>
+          <w:b/>
+        </w:rPr>
+        <w:t xml:space="preserve">1.7655777913126052E-4</w:t>
+      </w:r>
+    </w:p>
+    <w:p>
+      <w:pPr>
+        <w:ind w:left="720"/>
+      </w:pPr>
+      <w:r>
+        <w:rPr>
+          <w:rFonts w:ascii="Times New Roman" w:hAnsi="Times New Roman" w:cs="Times New Roman"/>
+          <w:sz w:val="22"/>
+          <w:sz-cs w:val="22"/>
+          <w:b/>
+        </w:rPr>
+        <w:t xml:space="preserve"/>
+        <w:tab/>
+        <w:t xml:space="preserve">the-tempest / hamlet</w:t>
+      </w:r>
+    </w:p>
+    <w:p>
+      <w:pPr>
+        <w:ind w:left="720"/>
+      </w:pPr>
+      <w:r>
+        <w:rPr>
+          <w:rFonts w:ascii="Times New Roman" w:hAnsi="Times New Roman" w:cs="Times New Roman"/>
+          <w:sz w:val="22"/>
+          <w:sz-cs w:val="22"/>
+          <w:b/>
+        </w:rPr>
+        <w:t xml:space="preserve"/>
+        <w:tab/>
+        <w:t xml:space="preserve"/>
+        <w:tab/>
+        <w:t xml:space="preserve">2.6693013476318083E-4</w:t>
+      </w:r>
+    </w:p>
+    <w:p>
+      <w:pPr>
+        <w:ind w:left="720"/>
+      </w:pPr>
+      <w:r>
+        <w:rPr>
+          <w:rFonts w:ascii="Times New Roman" w:hAnsi="Times New Roman" w:cs="Times New Roman"/>
+          <w:sz w:val="22"/>
+          <w:sz-cs w:val="22"/>
+          <w:b/>
+          <w:color w:val="000000"/>
+        </w:rPr>
+        <w:t xml:space="preserve"/>
       </w:r>
     </w:p>
     <w:p>
@@ -716,6 +1038,25 @@
         </w:rPr>
         <w:t xml:space="preserve"/>
         <w:tab/>
+        <w:t xml:space="preserve">the-new-atlantis / the-new-atlantis</w:t>
+      </w:r>
+    </w:p>
+    <w:p>
+      <w:pPr>
+        <w:ind w:left="720"/>
+      </w:pPr>
+      <w:r>
+        <w:rPr>
+          <w:rFonts w:ascii="Times New Roman" w:hAnsi="Times New Roman" w:cs="Times New Roman"/>
+          <w:sz w:val="22"/>
+          <w:sz-cs w:val="22"/>
+          <w:b/>
+          <w:color w:val="000000"/>
+        </w:rPr>
+        <w:t xml:space="preserve"/>
+        <w:tab/>
+        <w:t xml:space="preserve"/>
+        <w:tab/>
         <w:t xml:space="preserve">0.0</w:t>
       </w:r>
     </w:p>
@@ -732,6 +1073,131 @@
           <w:color w:val="000000"/>
         </w:rPr>
         <w:t xml:space="preserve"/>
+        <w:tab/>
+        <w:t xml:space="preserve">the-essays / the-advancement-of-learning</w:t>
+      </w:r>
+    </w:p>
+    <w:p>
+      <w:pPr>
+        <w:ind w:left="720"/>
+      </w:pPr>
+      <w:r>
+        <w:rPr>
+          <w:rFonts w:ascii="Times New Roman" w:hAnsi="Times New Roman" w:cs="Times New Roman"/>
+          <w:sz w:val="22"/>
+          <w:sz-cs w:val="22"/>
+          <w:b/>
+          <w:color w:val="000000"/>
+        </w:rPr>
+        <w:t xml:space="preserve"/>
+        <w:tab/>
+        <w:t xml:space="preserve"/>
+        <w:tab/>
+        <w:t xml:space="preserve"/>
+      </w:r>
+      <w:r>
+        <w:rPr>
+          <w:rFonts w:ascii="Times New Roman" w:hAnsi="Times New Roman" w:cs="Times New Roman"/>
+          <w:sz w:val="22"/>
+          <w:sz-cs w:val="22"/>
+          <w:b/>
+        </w:rPr>
+        <w:t xml:space="preserve">1.344086629975853E-4</w:t>
+      </w:r>
+    </w:p>
+    <w:p>
+      <w:pPr>
+        <w:ind w:left="720"/>
+      </w:pPr>
+      <w:r>
+        <w:rPr>
+          <w:rFonts w:ascii="Times New Roman" w:hAnsi="Times New Roman" w:cs="Times New Roman"/>
+          <w:sz w:val="22"/>
+          <w:sz-cs w:val="22"/>
+          <w:b/>
+        </w:rPr>
+        <w:t xml:space="preserve"/>
+        <w:tab/>
+        <w:t xml:space="preserve">the-essays / the-new-atlantis</w:t>
+      </w:r>
+    </w:p>
+    <w:p>
+      <w:pPr>
+        <w:ind w:left="720"/>
+      </w:pPr>
+      <w:r>
+        <w:rPr>
+          <w:rFonts w:ascii="Times New Roman" w:hAnsi="Times New Roman" w:cs="Times New Roman"/>
+          <w:sz w:val="22"/>
+          <w:sz-cs w:val="22"/>
+          <w:b/>
+        </w:rPr>
+        <w:t xml:space="preserve"/>
+        <w:tab/>
+        <w:t xml:space="preserve"/>
+        <w:tab/>
+        <w:t xml:space="preserve">3.922436403822705E-4</w:t>
+      </w:r>
+    </w:p>
+    <w:p>
+      <w:pPr>
+        <w:ind w:left="720"/>
+      </w:pPr>
+      <w:r>
+        <w:rPr>
+          <w:rFonts w:ascii="Times New Roman" w:hAnsi="Times New Roman" w:cs="Times New Roman"/>
+          <w:sz w:val="22"/>
+          <w:sz-cs w:val="22"/>
+          <w:b/>
+        </w:rPr>
+        <w:t xml:space="preserve"/>
+        <w:tab/>
+        <w:t xml:space="preserve">the-advancement-of-learning / the-new-atlantis</w:t>
+      </w:r>
+    </w:p>
+    <w:p>
+      <w:pPr>
+        <w:ind w:left="720"/>
+      </w:pPr>
+      <w:r>
+        <w:rPr>
+          <w:rFonts w:ascii="Times New Roman" w:hAnsi="Times New Roman" w:cs="Times New Roman"/>
+          <w:sz w:val="22"/>
+          <w:sz-cs w:val="22"/>
+          <w:b/>
+        </w:rPr>
+        <w:t xml:space="preserve"/>
+        <w:tab/>
+        <w:t xml:space="preserve"/>
+        <w:tab/>
+        <w:t xml:space="preserve">3.805931402277071E-4</w:t>
+      </w:r>
+      <w:r>
+        <w:rPr>
+          <w:rFonts w:ascii="Times New Roman" w:hAnsi="Times New Roman" w:cs="Times New Roman"/>
+          <w:sz w:val="22"/>
+          <w:sz-cs w:val="22"/>
+          <w:b/>
+          <w:color w:val="000000"/>
+        </w:rPr>
+        <w:t xml:space="preserve"/>
+      </w:r>
+    </w:p>
+    <w:p>
+      <w:pPr>
+        <w:ind w:left="720"/>
+      </w:pPr>
+      <w:r>
+        <w:rPr>
+          <w:rFonts w:ascii="Times New Roman" w:hAnsi="Times New Roman" w:cs="Times New Roman"/>
+          <w:sz w:val="22"/>
+          <w:sz-cs w:val="22"/>
+          <w:b/>
+          <w:color w:val="000000"/>
+        </w:rPr>
+        <w:t xml:space="preserve"/>
+        <w:tab/>
+        <w:t xml:space="preserve"/>
       </w:r>
     </w:p>
     <w:p>
@@ -765,14 +1231,33 @@
       </w:r>
     </w:p>
     <w:p>
-      <w:pPr/>
-      <w:r>
-        <w:rPr>
-          <w:rFonts w:ascii="Times New Roman" w:hAnsi="Times New Roman" w:cs="Times New Roman"/>
-          <w:sz w:val="22"/>
-          <w:sz-cs w:val="22"/>
-          <w:b/>
-        </w:rPr>
+      <w:pPr>
+        <w:ind w:left="720"/>
+      </w:pPr>
+      <w:r>
+        <w:rPr>
+          <w:rFonts w:ascii="Times New Roman" w:hAnsi="Times New Roman" w:cs="Times New Roman"/>
+          <w:sz w:val="22"/>
+          <w:sz-cs w:val="22"/>
+          <w:b/>
+          <w:color w:val="000000"/>
+        </w:rPr>
+        <w:t xml:space="preserve"/>
+        <w:tab/>
+        <w:t xml:space="preserve">hamlet / the-new-atlantis</w:t>
+      </w:r>
+    </w:p>
+    <w:p>
+      <w:pPr/>
+      <w:r>
+        <w:rPr>
+          <w:rFonts w:ascii="Times New Roman" w:hAnsi="Times New Roman" w:cs="Times New Roman"/>
+          <w:sz w:val="22"/>
+          <w:sz-cs w:val="22"/>
+          <w:b/>
+        </w:rPr>
+        <w:t xml:space="preserve"/>
+        <w:tab/>
         <w:t xml:space="preserve"/>
         <w:tab/>
         <w:t xml:space="preserve"/>
@@ -788,6 +1273,294 @@
           <w:sz w:val="22"/>
           <w:sz-cs w:val="22"/>
           <w:b/>
+        </w:rPr>
+        <w:t xml:space="preserve"/>
+        <w:tab/>
+        <w:t xml:space="preserve"/>
+        <w:tab/>
+        <w:t xml:space="preserve">hamlet / the-advancement-of-learning</w:t>
+      </w:r>
+    </w:p>
+    <w:p>
+      <w:pPr/>
+      <w:r>
+        <w:rPr>
+          <w:rFonts w:ascii="Times New Roman" w:hAnsi="Times New Roman" w:cs="Times New Roman"/>
+          <w:sz w:val="22"/>
+          <w:sz-cs w:val="22"/>
+          <w:b/>
+        </w:rPr>
+        <w:t xml:space="preserve"/>
+        <w:tab/>
+        <w:t xml:space="preserve"/>
+        <w:tab/>
+        <w:t xml:space="preserve"/>
+        <w:tab/>
+        <w:t xml:space="preserve">4.579971811775332E-4</w:t>
+      </w:r>
+    </w:p>
+    <w:p>
+      <w:pPr/>
+      <w:r>
+        <w:rPr>
+          <w:rFonts w:ascii="Times New Roman" w:hAnsi="Times New Roman" w:cs="Times New Roman"/>
+          <w:sz w:val="22"/>
+          <w:sz-cs w:val="22"/>
+          <w:b/>
+        </w:rPr>
+        <w:t xml:space="preserve"/>
+        <w:tab/>
+        <w:t xml:space="preserve"/>
+        <w:tab/>
+        <w:t xml:space="preserve">hamlet / the-essays</w:t>
+      </w:r>
+    </w:p>
+    <w:p>
+      <w:pPr/>
+      <w:r>
+        <w:rPr>
+          <w:rFonts w:ascii="Times New Roman" w:hAnsi="Times New Roman" w:cs="Times New Roman"/>
+          <w:sz w:val="22"/>
+          <w:sz-cs w:val="22"/>
+          <w:b/>
+        </w:rPr>
+        <w:t xml:space="preserve"/>
+        <w:tab/>
+        <w:t xml:space="preserve"/>
+        <w:tab/>
+        <w:t xml:space="preserve"/>
+        <w:tab/>
+        <w:t xml:space="preserve">5.621769030248902E-4</w:t>
+      </w:r>
+    </w:p>
+    <w:p>
+      <w:pPr/>
+      <w:r>
+        <w:rPr>
+          <w:rFonts w:ascii="Times New Roman" w:hAnsi="Times New Roman" w:cs="Times New Roman"/>
+          <w:sz w:val="22"/>
+          <w:sz-cs w:val="22"/>
+          <w:b/>
+        </w:rPr>
+        <w:t xml:space="preserve"/>
+        <w:tab/>
+        <w:t xml:space="preserve"/>
+        <w:tab/>
+        <w:t xml:space="preserve">othello / the-new-atlantis</w:t>
+      </w:r>
+    </w:p>
+    <w:p>
+      <w:pPr/>
+      <w:r>
+        <w:rPr>
+          <w:rFonts w:ascii="Times New Roman" w:hAnsi="Times New Roman" w:cs="Times New Roman"/>
+          <w:sz w:val="22"/>
+          <w:sz-cs w:val="22"/>
+          <w:b/>
+        </w:rPr>
+        <w:t xml:space="preserve"/>
+        <w:tab/>
+        <w:t xml:space="preserve"/>
+        <w:tab/>
+        <w:t xml:space="preserve"/>
+        <w:tab/>
+        <w:t xml:space="preserve">6.682467247590484E-4</w:t>
+      </w:r>
+    </w:p>
+    <w:p>
+      <w:pPr/>
+      <w:r>
+        <w:rPr>
+          <w:rFonts w:ascii="Times New Roman" w:hAnsi="Times New Roman" w:cs="Times New Roman"/>
+          <w:sz w:val="22"/>
+          <w:sz-cs w:val="22"/>
+          <w:b/>
+        </w:rPr>
+        <w:t xml:space="preserve"/>
+        <w:tab/>
+        <w:t xml:space="preserve"/>
+        <w:tab/>
+        <w:t xml:space="preserve">othello / the-advancement-of-learning</w:t>
+      </w:r>
+    </w:p>
+    <w:p>
+      <w:pPr/>
+      <w:r>
+        <w:rPr>
+          <w:rFonts w:ascii="Times New Roman" w:hAnsi="Times New Roman" w:cs="Times New Roman"/>
+          <w:sz w:val="22"/>
+          <w:sz-cs w:val="22"/>
+          <w:b/>
+        </w:rPr>
+        <w:t xml:space="preserve"/>
+        <w:tab/>
+        <w:t xml:space="preserve"/>
+        <w:tab/>
+        <w:t xml:space="preserve"/>
+        <w:tab/>
+        <w:t xml:space="preserve">5.395547385899665E-4</w:t>
+      </w:r>
+    </w:p>
+    <w:p>
+      <w:pPr/>
+      <w:r>
+        <w:rPr>
+          <w:rFonts w:ascii="Times New Roman" w:hAnsi="Times New Roman" w:cs="Times New Roman"/>
+          <w:sz w:val="22"/>
+          <w:sz-cs w:val="22"/>
+          <w:b/>
+        </w:rPr>
+        <w:t xml:space="preserve"/>
+        <w:tab/>
+        <w:t xml:space="preserve"/>
+        <w:tab/>
+        <w:t xml:space="preserve">othello / the-essays</w:t>
+      </w:r>
+    </w:p>
+    <w:p>
+      <w:pPr/>
+      <w:r>
+        <w:rPr>
+          <w:rFonts w:ascii="Times New Roman" w:hAnsi="Times New Roman" w:cs="Times New Roman"/>
+          <w:sz w:val="22"/>
+          <w:sz-cs w:val="22"/>
+          <w:b/>
+        </w:rPr>
+        <w:t xml:space="preserve"/>
+        <w:tab/>
+        <w:t xml:space="preserve"/>
+        <w:tab/>
+        <w:t xml:space="preserve"/>
+        <w:tab/>
+        <w:t xml:space="preserve">6.463729850450667E-4</w:t>
+      </w:r>
+    </w:p>
+    <w:p>
+      <w:pPr/>
+      <w:r>
+        <w:rPr>
+          <w:rFonts w:ascii="Times New Roman" w:hAnsi="Times New Roman" w:cs="Times New Roman"/>
+          <w:sz w:val="22"/>
+          <w:sz-cs w:val="22"/>
+          <w:b/>
+        </w:rPr>
+        <w:t xml:space="preserve"/>
+        <w:tab/>
+        <w:t xml:space="preserve"/>
+        <w:tab/>
+        <w:t xml:space="preserve">the-tempest / the-new-atlantis</w:t>
+      </w:r>
+    </w:p>
+    <w:p>
+      <w:pPr/>
+      <w:r>
+        <w:rPr>
+          <w:rFonts w:ascii="Times New Roman" w:hAnsi="Times New Roman" w:cs="Times New Roman"/>
+          <w:sz w:val="22"/>
+          <w:sz-cs w:val="22"/>
+          <w:b/>
+        </w:rPr>
+        <w:t xml:space="preserve"/>
+        <w:tab/>
+        <w:t xml:space="preserve"/>
+        <w:tab/>
+        <w:t xml:space="preserve"/>
+        <w:tab/>
+        <w:t xml:space="preserve">5.039603559242515E-4</w:t>
+      </w:r>
+    </w:p>
+    <w:p>
+      <w:pPr/>
+      <w:r>
+        <w:rPr>
+          <w:rFonts w:ascii="Times New Roman" w:hAnsi="Times New Roman" w:cs="Times New Roman"/>
+          <w:sz w:val="22"/>
+          <w:sz-cs w:val="22"/>
+          <w:b/>
+        </w:rPr>
+        <w:t xml:space="preserve"/>
+        <w:tab/>
+        <w:t xml:space="preserve"/>
+        <w:tab/>
+        <w:t xml:space="preserve">the-tempest / the-advancement-of-learning</w:t>
+      </w:r>
+    </w:p>
+    <w:p>
+      <w:pPr/>
+      <w:r>
+        <w:rPr>
+          <w:rFonts w:ascii="Times New Roman" w:hAnsi="Times New Roman" w:cs="Times New Roman"/>
+          <w:sz w:val="22"/>
+          <w:sz-cs w:val="22"/>
+          <w:b/>
+        </w:rPr>
+        <w:t xml:space="preserve"/>
+        <w:tab/>
+        <w:t xml:space="preserve"/>
+        <w:tab/>
+        <w:t xml:space="preserve"/>
+        <w:tab/>
+        <w:t xml:space="preserve">3.122391221109452E-4</w:t>
+      </w:r>
+    </w:p>
+    <w:p>
+      <w:pPr/>
+      <w:r>
+        <w:rPr>
+          <w:rFonts w:ascii="Times New Roman" w:hAnsi="Times New Roman" w:cs="Times New Roman"/>
+          <w:sz w:val="22"/>
+          <w:sz-cs w:val="22"/>
+          <w:b/>
+        </w:rPr>
+        <w:t xml:space="preserve"/>
+        <w:tab/>
+        <w:t xml:space="preserve"/>
+        <w:tab/>
+        <w:t xml:space="preserve">the-tempest / the essays</w:t>
+      </w:r>
+    </w:p>
+    <w:p>
+      <w:pPr/>
+      <w:r>
+        <w:rPr>
+          <w:rFonts w:ascii="Times New Roman" w:hAnsi="Times New Roman" w:cs="Times New Roman"/>
+          <w:sz w:val="22"/>
+          <w:sz-cs w:val="22"/>
+          <w:b/>
+        </w:rPr>
+        <w:t xml:space="preserve"/>
+        <w:tab/>
+        <w:t xml:space="preserve"/>
+        <w:tab/>
+        <w:t xml:space="preserve"/>
+        <w:tab/>
+        <w:t xml:space="preserve">4.3335173590321717E-4</w:t>
+      </w:r>
+    </w:p>
+    <w:p>
+      <w:pPr/>
+      <w:r>
+        <w:rPr>
+          <w:rFonts w:ascii="Times New Roman" w:hAnsi="Times New Roman" w:cs="Times New Roman"/>
+          <w:sz w:val="22"/>
+          <w:sz-cs w:val="22"/>
+          <w:b/>
+        </w:rPr>
+        <w:t xml:space="preserve"/>
+        <w:tab/>
+        <w:t xml:space="preserve"/>
+        <w:tab/>
+        <w:t xml:space="preserve"/>
+      </w:r>
+    </w:p>
+    <w:p>
+      <w:pPr/>
+      <w:r>
+        <w:rPr>
+          <w:rFonts w:ascii="Times New Roman" w:hAnsi="Times New Roman" w:cs="Times New Roman"/>
+          <w:sz w:val="22"/>
+          <w:sz-cs w:val="22"/>
+          <w:b/>
           <w:color w:val="000000"/>
         </w:rPr>
         <w:t xml:space="preserve"/>
@@ -839,42 +1612,93 @@
         </w:rPr>
         <w:t xml:space="preserve"/>
         <w:tab/>
-        <w:t xml:space="preserve">No, the correlation value for Bacon vs. Shakespeare signatures is fairly low. </w:t>
-      </w:r>
-    </w:p>
-    <w:p>
-      <w:pPr>
-        <w:ind w:left="720"/>
-      </w:pPr>
-      <w:r>
-        <w:rPr>
-          <w:rFonts w:ascii="Times New Roman" w:hAnsi="Times New Roman" w:cs="Times New Roman"/>
-          <w:sz w:val="22"/>
-          <w:sz-cs w:val="22"/>
-          <w:b/>
-          <w:color w:val="000000"/>
-        </w:rPr>
-        <w:t xml:space="preserve"/>
-      </w:r>
-    </w:p>
-    <w:p>
-      <w:pPr>
-        <w:ind w:left="720"/>
-      </w:pPr>
-      <w:r>
-        <w:rPr>
-          <w:rFonts w:ascii="Times New Roman" w:hAnsi="Times New Roman" w:cs="Times New Roman"/>
-          <w:sz w:val="22"/>
-          <w:sz-cs w:val="22"/>
-          <w:b/>
-          <w:color w:val="000000"/>
-        </w:rPr>
-        <w:t xml:space="preserve"/>
-      </w:r>
-    </w:p>
-    <w:p>
-      <w:pPr>
-        <w:ind w:left="720" w:first-line="-720"/>
+        <w:t xml:space="preserve">No, the correlation value for Bacon vs. Shakespeare signatures is fairly low, </w:t>
+      </w:r>
+    </w:p>
+    <w:p>
+      <w:pPr>
+        <w:ind w:left="720"/>
+      </w:pPr>
+      <w:r>
+        <w:rPr>
+          <w:rFonts w:ascii="Times New Roman" w:hAnsi="Times New Roman" w:cs="Times New Roman"/>
+          <w:sz w:val="22"/>
+          <w:sz-cs w:val="22"/>
+          <w:b/>
+          <w:color w:val="000000"/>
+        </w:rPr>
+        <w:t xml:space="preserve"/>
+        <w:tab/>
+        <w:t xml:space="preserve">when you compare that value with the correlation value of the authors writings vs. the authors other writings. </w:t>
+      </w:r>
+    </w:p>
+    <w:p>
+      <w:pPr>
+        <w:ind w:left="720"/>
+      </w:pPr>
+      <w:r>
+        <w:rPr>
+          <w:rFonts w:ascii="Times New Roman" w:hAnsi="Times New Roman" w:cs="Times New Roman"/>
+          <w:sz w:val="22"/>
+          <w:sz-cs w:val="22"/>
+          <w:b/>
+          <w:color w:val="000000"/>
+        </w:rPr>
+        <w:t xml:space="preserve"/>
+        <w:tab/>
+        <w:t xml:space="preserve">It is interesting to note that the correlation value for Shakespeare’s ‘The Tempest’ vs. Bacon’s writings has</w:t>
+      </w:r>
+    </w:p>
+    <w:p>
+      <w:pPr>
+        <w:ind w:left="720"/>
+      </w:pPr>
+      <w:r>
+        <w:rPr>
+          <w:rFonts w:ascii="Times New Roman" w:hAnsi="Times New Roman" w:cs="Times New Roman"/>
+          <w:sz w:val="22"/>
+          <w:sz-cs w:val="22"/>
+          <w:b/>
+          <w:color w:val="000000"/>
+        </w:rPr>
+        <w:t xml:space="preserve"/>
+        <w:tab/>
+        <w:t xml:space="preserve">the closest correlation value. </w:t>
+      </w:r>
+    </w:p>
+    <w:p>
+      <w:pPr>
+        <w:ind w:left="720"/>
+      </w:pPr>
+      <w:r>
+        <w:rPr>
+          <w:rFonts w:ascii="Times New Roman" w:hAnsi="Times New Roman" w:cs="Times New Roman"/>
+          <w:sz w:val="22"/>
+          <w:sz-cs w:val="22"/>
+          <w:b/>
+          <w:color w:val="000000"/>
+        </w:rPr>
+        <w:t xml:space="preserve"/>
+      </w:r>
+    </w:p>
+    <w:p>
+      <w:pPr>
+        <w:ind w:left="720"/>
+      </w:pPr>
+      <w:r>
+        <w:rPr>
+          <w:rFonts w:ascii="Times New Roman" w:hAnsi="Times New Roman" w:cs="Times New Roman"/>
+          <w:sz w:val="22"/>
+          <w:sz-cs w:val="22"/>
+          <w:b/>
+          <w:color w:val="000000"/>
+        </w:rPr>
+        <w:t xml:space="preserve"/>
+      </w:r>
+    </w:p>
+    <w:p>
+      <w:pPr>
+        <w:ind w:left="720"/>
       </w:pPr>
       <w:r>
         <w:rPr>
@@ -915,13 +1739,15 @@
         </w:rPr>
         <w:t xml:space="preserve"/>
         <w:tab/>
-        <w:t xml:space="preserve">NA</w:t>
-      </w:r>
-    </w:p>
-    <w:p>
-      <w:pPr>
-        <w:ind w:left="720"/>
-      </w:pPr>
+        <w:t xml:space="preserve"/>
+        <w:tab/>
+        <w:t xml:space="preserve"/>
+        <w:tab/>
+        <w:t xml:space="preserve">Testing numerous texts from each other gives us a wider set of signatures to compare, making our analysis more</w:t>
+      </w:r>
+    </w:p>
+    <w:p>
+      <w:pPr/>
       <w:r>
         <w:rPr>
           <w:rFonts w:ascii="Times" w:hAnsi="Times" w:cs="Times"/>
@@ -930,6 +1756,12 @@
           <w:b/>
         </w:rPr>
         <w:t xml:space="preserve"/>
+        <w:tab/>
+        <w:t xml:space="preserve"/>
+        <w:tab/>
+        <w:t xml:space="preserve"/>
+        <w:tab/>
+        <w:t xml:space="preserve">precise.</w:t>
       </w:r>
     </w:p>
     <w:p>
@@ -948,7 +1780,21 @@
     </w:p>
     <w:p>
       <w:pPr>
-        <w:ind w:left="720" w:first-line="-720"/>
+        <w:ind w:left="720"/>
+      </w:pPr>
+      <w:r>
+        <w:rPr>
+          <w:rFonts w:ascii="Times" w:hAnsi="Times" w:cs="Times"/>
+          <w:sz w:val="22"/>
+          <w:sz-cs w:val="22"/>
+          <w:b/>
+        </w:rPr>
+        <w:t xml:space="preserve"/>
+      </w:r>
+    </w:p>
+    <w:p>
+      <w:pPr>
+        <w:ind w:left="720"/>
       </w:pPr>
       <w:r>
         <w:rPr>
@@ -1240,7 +2086,7 @@
     </w:p>
     <w:p>
       <w:pPr>
-        <w:ind w:left="720" w:first-line="-720"/>
+        <w:ind w:left="720"/>
       </w:pPr>
       <w:r>
         <w:rPr>

</xml_diff>